<commit_message>
Update emt and dnick folder
</commit_message>
<xml_diff>
--- a/kiii/Домашна 4.docx
+++ b/kiii/Домашна 4.docx
@@ -41,6 +41,9 @@
     </w:p>
     <w:p>
       <w:r>
+        <w:rPr>
+          <w:noProof/>
+        </w:rPr>
         <w:drawing>
           <wp:inline distT="0" distB="0" distL="0" distR="0" wp14:anchorId="194BB4EA" wp14:editId="7D9F727C">
             <wp:extent cx="3738563" cy="1680658"/>
@@ -80,6 +83,9 @@
     </w:p>
     <w:p>
       <w:r>
+        <w:rPr>
+          <w:noProof/>
+        </w:rPr>
         <w:drawing>
           <wp:inline distT="0" distB="0" distL="0" distR="0" wp14:anchorId="451262E6" wp14:editId="117881BC">
             <wp:extent cx="3128645" cy="1968376"/>
@@ -117,6 +123,9 @@
         </w:drawing>
       </w:r>
       <w:r>
+        <w:rPr>
+          <w:noProof/>
+        </w:rPr>
         <w:drawing>
           <wp:inline distT="0" distB="0" distL="0" distR="0" wp14:anchorId="32FBD299" wp14:editId="02FABDB0">
             <wp:extent cx="2400300" cy="3597975"/>
@@ -156,6 +165,9 @@
     </w:p>
     <w:p>
       <w:r>
+        <w:rPr>
+          <w:noProof/>
+        </w:rPr>
         <w:lastRenderedPageBreak/>
         <w:drawing>
           <wp:inline distT="0" distB="0" distL="0" distR="0" wp14:anchorId="7BF77D6E" wp14:editId="23611E4D">
@@ -196,6 +208,9 @@
     </w:p>
     <w:p>
       <w:r>
+        <w:rPr>
+          <w:noProof/>
+        </w:rPr>
         <w:drawing>
           <wp:inline distT="0" distB="0" distL="0" distR="0" wp14:anchorId="3369DE32" wp14:editId="09F286B8">
             <wp:extent cx="5943600" cy="3489325"/>
@@ -235,6 +250,9 @@
     </w:p>
     <w:p>
       <w:r>
+        <w:rPr>
+          <w:noProof/>
+        </w:rPr>
         <w:drawing>
           <wp:inline distT="0" distB="0" distL="0" distR="0" wp14:anchorId="2DBCB270" wp14:editId="72A15161">
             <wp:extent cx="4372007" cy="942982"/>
@@ -274,6 +292,9 @@
     </w:p>
     <w:p>
       <w:r>
+        <w:rPr>
+          <w:noProof/>
+        </w:rPr>
         <w:lastRenderedPageBreak/>
         <w:drawing>
           <wp:inline distT="0" distB="0" distL="0" distR="0" wp14:anchorId="7F8A4DE1" wp14:editId="1C385FF5">
@@ -314,6 +335,9 @@
     </w:p>
     <w:p>
       <w:r>
+        <w:rPr>
+          <w:noProof/>
+        </w:rPr>
         <w:drawing>
           <wp:inline distT="0" distB="0" distL="0" distR="0" wp14:anchorId="69A16EF1" wp14:editId="563223B0">
             <wp:extent cx="5167313" cy="3150074"/>
@@ -353,6 +377,9 @@
     </w:p>
     <w:p>
       <w:r>
+        <w:rPr>
+          <w:noProof/>
+        </w:rPr>
         <w:drawing>
           <wp:inline distT="0" distB="0" distL="0" distR="0" wp14:anchorId="44C85DC6" wp14:editId="36C030BB">
             <wp:extent cx="4767263" cy="2255791"/>
@@ -394,6 +421,412 @@
       <w:r>
         <w:lastRenderedPageBreak/>
         <w:t>2.</w:t>
+      </w:r>
+      <w:r>
+        <w:br/>
+      </w:r>
+      <w:r>
+        <w:drawing>
+          <wp:inline distT="0" distB="0" distL="0" distR="0" wp14:anchorId="3F4C9619" wp14:editId="10F18C13">
+            <wp:extent cx="2724404" cy="2538412"/>
+            <wp:effectExtent l="0" t="0" r="0" b="0"/>
+            <wp:docPr id="10" name="Picture 10"/>
+            <wp:cNvGraphicFramePr>
+              <a:graphicFrameLocks xmlns:a="http://schemas.openxmlformats.org/drawingml/2006/main" noChangeAspect="1"/>
+            </wp:cNvGraphicFramePr>
+            <a:graphic xmlns:a="http://schemas.openxmlformats.org/drawingml/2006/main">
+              <a:graphicData uri="http://schemas.openxmlformats.org/drawingml/2006/picture">
+                <pic:pic xmlns:pic="http://schemas.openxmlformats.org/drawingml/2006/picture">
+                  <pic:nvPicPr>
+                    <pic:cNvPr id="1" name=""/>
+                    <pic:cNvPicPr/>
+                  </pic:nvPicPr>
+                  <pic:blipFill>
+                    <a:blip r:embed="rId13"/>
+                    <a:stretch>
+                      <a:fillRect/>
+                    </a:stretch>
+                  </pic:blipFill>
+                  <pic:spPr>
+                    <a:xfrm>
+                      <a:off x="0" y="0"/>
+                      <a:ext cx="2728459" cy="2542190"/>
+                    </a:xfrm>
+                    <a:prstGeom prst="rect">
+                      <a:avLst/>
+                    </a:prstGeom>
+                  </pic:spPr>
+                </pic:pic>
+              </a:graphicData>
+            </a:graphic>
+          </wp:inline>
+        </w:drawing>
+      </w:r>
+      <w:r>
+        <w:drawing>
+          <wp:inline distT="0" distB="0" distL="0" distR="0" wp14:anchorId="5877F23C" wp14:editId="5448C1C0">
+            <wp:extent cx="1323975" cy="1109386"/>
+            <wp:effectExtent l="0" t="0" r="0" b="0"/>
+            <wp:docPr id="12" name="Picture 12"/>
+            <wp:cNvGraphicFramePr>
+              <a:graphicFrameLocks xmlns:a="http://schemas.openxmlformats.org/drawingml/2006/main" noChangeAspect="1"/>
+            </wp:cNvGraphicFramePr>
+            <a:graphic xmlns:a="http://schemas.openxmlformats.org/drawingml/2006/main">
+              <a:graphicData uri="http://schemas.openxmlformats.org/drawingml/2006/picture">
+                <pic:pic xmlns:pic="http://schemas.openxmlformats.org/drawingml/2006/picture">
+                  <pic:nvPicPr>
+                    <pic:cNvPr id="1" name=""/>
+                    <pic:cNvPicPr/>
+                  </pic:nvPicPr>
+                  <pic:blipFill>
+                    <a:blip r:embed="rId14"/>
+                    <a:stretch>
+                      <a:fillRect/>
+                    </a:stretch>
+                  </pic:blipFill>
+                  <pic:spPr>
+                    <a:xfrm>
+                      <a:off x="0" y="0"/>
+                      <a:ext cx="1329125" cy="1113701"/>
+                    </a:xfrm>
+                    <a:prstGeom prst="rect">
+                      <a:avLst/>
+                    </a:prstGeom>
+                  </pic:spPr>
+                </pic:pic>
+              </a:graphicData>
+            </a:graphic>
+          </wp:inline>
+        </w:drawing>
+      </w:r>
+      <w:r>
+        <w:br/>
+      </w:r>
+      <w:r>
+        <w:drawing>
+          <wp:inline distT="0" distB="0" distL="0" distR="0" wp14:anchorId="117061C6" wp14:editId="2EEB192A">
+            <wp:extent cx="3848100" cy="5208913"/>
+            <wp:effectExtent l="0" t="0" r="0" b="0"/>
+            <wp:docPr id="11" name="Picture 11"/>
+            <wp:cNvGraphicFramePr>
+              <a:graphicFrameLocks xmlns:a="http://schemas.openxmlformats.org/drawingml/2006/main" noChangeAspect="1"/>
+            </wp:cNvGraphicFramePr>
+            <a:graphic xmlns:a="http://schemas.openxmlformats.org/drawingml/2006/main">
+              <a:graphicData uri="http://schemas.openxmlformats.org/drawingml/2006/picture">
+                <pic:pic xmlns:pic="http://schemas.openxmlformats.org/drawingml/2006/picture">
+                  <pic:nvPicPr>
+                    <pic:cNvPr id="1" name=""/>
+                    <pic:cNvPicPr/>
+                  </pic:nvPicPr>
+                  <pic:blipFill>
+                    <a:blip r:embed="rId15"/>
+                    <a:stretch>
+                      <a:fillRect/>
+                    </a:stretch>
+                  </pic:blipFill>
+                  <pic:spPr>
+                    <a:xfrm>
+                      <a:off x="0" y="0"/>
+                      <a:ext cx="3849662" cy="5211028"/>
+                    </a:xfrm>
+                    <a:prstGeom prst="rect">
+                      <a:avLst/>
+                    </a:prstGeom>
+                  </pic:spPr>
+                </pic:pic>
+              </a:graphicData>
+            </a:graphic>
+          </wp:inline>
+        </w:drawing>
+      </w:r>
+    </w:p>
+    <w:p>
+      <w:r>
+        <w:lastRenderedPageBreak/>
+        <w:t>3.</w:t>
+      </w:r>
+    </w:p>
+    <w:p/>
+    <w:p/>
+    <w:p>
+      <w:r>
+        <w:drawing>
+          <wp:inline distT="0" distB="0" distL="0" distR="0" wp14:anchorId="47AE52EB" wp14:editId="4AD61814">
+            <wp:extent cx="3800475" cy="1887244"/>
+            <wp:effectExtent l="0" t="0" r="0" b="0"/>
+            <wp:docPr id="13" name="Picture 13"/>
+            <wp:cNvGraphicFramePr>
+              <a:graphicFrameLocks xmlns:a="http://schemas.openxmlformats.org/drawingml/2006/main" noChangeAspect="1"/>
+            </wp:cNvGraphicFramePr>
+            <a:graphic xmlns:a="http://schemas.openxmlformats.org/drawingml/2006/main">
+              <a:graphicData uri="http://schemas.openxmlformats.org/drawingml/2006/picture">
+                <pic:pic xmlns:pic="http://schemas.openxmlformats.org/drawingml/2006/picture">
+                  <pic:nvPicPr>
+                    <pic:cNvPr id="1" name=""/>
+                    <pic:cNvPicPr/>
+                  </pic:nvPicPr>
+                  <pic:blipFill>
+                    <a:blip r:embed="rId16"/>
+                    <a:stretch>
+                      <a:fillRect/>
+                    </a:stretch>
+                  </pic:blipFill>
+                  <pic:spPr>
+                    <a:xfrm>
+                      <a:off x="0" y="0"/>
+                      <a:ext cx="3809475" cy="1891713"/>
+                    </a:xfrm>
+                    <a:prstGeom prst="rect">
+                      <a:avLst/>
+                    </a:prstGeom>
+                  </pic:spPr>
+                </pic:pic>
+              </a:graphicData>
+            </a:graphic>
+          </wp:inline>
+        </w:drawing>
+      </w:r>
+    </w:p>
+    <w:p>
+      <w:r>
+        <w:drawing>
+          <wp:inline distT="0" distB="0" distL="0" distR="0" wp14:anchorId="2C31CD77" wp14:editId="7B6FFA79">
+            <wp:extent cx="3105150" cy="864962"/>
+            <wp:effectExtent l="0" t="0" r="0" b="0"/>
+            <wp:docPr id="14" name="Picture 14"/>
+            <wp:cNvGraphicFramePr>
+              <a:graphicFrameLocks xmlns:a="http://schemas.openxmlformats.org/drawingml/2006/main" noChangeAspect="1"/>
+            </wp:cNvGraphicFramePr>
+            <a:graphic xmlns:a="http://schemas.openxmlformats.org/drawingml/2006/main">
+              <a:graphicData uri="http://schemas.openxmlformats.org/drawingml/2006/picture">
+                <pic:pic xmlns:pic="http://schemas.openxmlformats.org/drawingml/2006/picture">
+                  <pic:nvPicPr>
+                    <pic:cNvPr id="1" name=""/>
+                    <pic:cNvPicPr/>
+                  </pic:nvPicPr>
+                  <pic:blipFill>
+                    <a:blip r:embed="rId17"/>
+                    <a:stretch>
+                      <a:fillRect/>
+                    </a:stretch>
+                  </pic:blipFill>
+                  <pic:spPr>
+                    <a:xfrm>
+                      <a:off x="0" y="0"/>
+                      <a:ext cx="3130417" cy="872000"/>
+                    </a:xfrm>
+                    <a:prstGeom prst="rect">
+                      <a:avLst/>
+                    </a:prstGeom>
+                  </pic:spPr>
+                </pic:pic>
+              </a:graphicData>
+            </a:graphic>
+          </wp:inline>
+        </w:drawing>
+      </w:r>
+    </w:p>
+    <w:p>
+      <w:r>
+        <w:drawing>
+          <wp:inline distT="0" distB="0" distL="0" distR="0" wp14:anchorId="68C70422" wp14:editId="4EC980BF">
+            <wp:extent cx="3800475" cy="1546988"/>
+            <wp:effectExtent l="0" t="0" r="0" b="0"/>
+            <wp:docPr id="15" name="Picture 15"/>
+            <wp:cNvGraphicFramePr>
+              <a:graphicFrameLocks xmlns:a="http://schemas.openxmlformats.org/drawingml/2006/main" noChangeAspect="1"/>
+            </wp:cNvGraphicFramePr>
+            <a:graphic xmlns:a="http://schemas.openxmlformats.org/drawingml/2006/main">
+              <a:graphicData uri="http://schemas.openxmlformats.org/drawingml/2006/picture">
+                <pic:pic xmlns:pic="http://schemas.openxmlformats.org/drawingml/2006/picture">
+                  <pic:nvPicPr>
+                    <pic:cNvPr id="1" name=""/>
+                    <pic:cNvPicPr/>
+                  </pic:nvPicPr>
+                  <pic:blipFill>
+                    <a:blip r:embed="rId18"/>
+                    <a:stretch>
+                      <a:fillRect/>
+                    </a:stretch>
+                  </pic:blipFill>
+                  <pic:spPr>
+                    <a:xfrm>
+                      <a:off x="0" y="0"/>
+                      <a:ext cx="3816075" cy="1553338"/>
+                    </a:xfrm>
+                    <a:prstGeom prst="rect">
+                      <a:avLst/>
+                    </a:prstGeom>
+                  </pic:spPr>
+                </pic:pic>
+              </a:graphicData>
+            </a:graphic>
+          </wp:inline>
+        </w:drawing>
+      </w:r>
+    </w:p>
+    <w:p>
+      <w:r>
+        <w:drawing>
+          <wp:inline distT="0" distB="0" distL="0" distR="0" wp14:anchorId="39CCBFAB" wp14:editId="411827FF">
+            <wp:extent cx="3140794" cy="2147887"/>
+            <wp:effectExtent l="0" t="0" r="2540" b="5080"/>
+            <wp:docPr id="16" name="Picture 16"/>
+            <wp:cNvGraphicFramePr>
+              <a:graphicFrameLocks xmlns:a="http://schemas.openxmlformats.org/drawingml/2006/main" noChangeAspect="1"/>
+            </wp:cNvGraphicFramePr>
+            <a:graphic xmlns:a="http://schemas.openxmlformats.org/drawingml/2006/main">
+              <a:graphicData uri="http://schemas.openxmlformats.org/drawingml/2006/picture">
+                <pic:pic xmlns:pic="http://schemas.openxmlformats.org/drawingml/2006/picture">
+                  <pic:nvPicPr>
+                    <pic:cNvPr id="1" name=""/>
+                    <pic:cNvPicPr/>
+                  </pic:nvPicPr>
+                  <pic:blipFill>
+                    <a:blip r:embed="rId19"/>
+                    <a:stretch>
+                      <a:fillRect/>
+                    </a:stretch>
+                  </pic:blipFill>
+                  <pic:spPr>
+                    <a:xfrm>
+                      <a:off x="0" y="0"/>
+                      <a:ext cx="3184563" cy="2177819"/>
+                    </a:xfrm>
+                    <a:prstGeom prst="rect">
+                      <a:avLst/>
+                    </a:prstGeom>
+                  </pic:spPr>
+                </pic:pic>
+              </a:graphicData>
+            </a:graphic>
+          </wp:inline>
+        </w:drawing>
+      </w:r>
+    </w:p>
+    <w:p/>
+    <w:p/>
+    <w:p>
+      <w:r>
+        <w:lastRenderedPageBreak/>
+        <w:br/>
+      </w:r>
+      <w:r>
+        <w:drawing>
+          <wp:inline distT="0" distB="0" distL="0" distR="0" wp14:anchorId="5FF9E8C4" wp14:editId="1097ED2D">
+            <wp:extent cx="5943600" cy="1931670"/>
+            <wp:effectExtent l="0" t="0" r="0" b="0"/>
+            <wp:docPr id="17" name="Picture 17"/>
+            <wp:cNvGraphicFramePr>
+              <a:graphicFrameLocks xmlns:a="http://schemas.openxmlformats.org/drawingml/2006/main" noChangeAspect="1"/>
+            </wp:cNvGraphicFramePr>
+            <a:graphic xmlns:a="http://schemas.openxmlformats.org/drawingml/2006/main">
+              <a:graphicData uri="http://schemas.openxmlformats.org/drawingml/2006/picture">
+                <pic:pic xmlns:pic="http://schemas.openxmlformats.org/drawingml/2006/picture">
+                  <pic:nvPicPr>
+                    <pic:cNvPr id="1" name=""/>
+                    <pic:cNvPicPr/>
+                  </pic:nvPicPr>
+                  <pic:blipFill>
+                    <a:blip r:embed="rId20"/>
+                    <a:stretch>
+                      <a:fillRect/>
+                    </a:stretch>
+                  </pic:blipFill>
+                  <pic:spPr>
+                    <a:xfrm>
+                      <a:off x="0" y="0"/>
+                      <a:ext cx="5943600" cy="1931670"/>
+                    </a:xfrm>
+                    <a:prstGeom prst="rect">
+                      <a:avLst/>
+                    </a:prstGeom>
+                  </pic:spPr>
+                </pic:pic>
+              </a:graphicData>
+            </a:graphic>
+          </wp:inline>
+        </w:drawing>
+      </w:r>
+      <w:r>
+        <w:br/>
+      </w:r>
+      <w:r>
+        <w:drawing>
+          <wp:inline distT="0" distB="0" distL="0" distR="0" wp14:anchorId="732E2F0C" wp14:editId="14C42F38">
+            <wp:extent cx="5943600" cy="2457450"/>
+            <wp:effectExtent l="0" t="0" r="0" b="0"/>
+            <wp:docPr id="18" name="Picture 18"/>
+            <wp:cNvGraphicFramePr>
+              <a:graphicFrameLocks xmlns:a="http://schemas.openxmlformats.org/drawingml/2006/main" noChangeAspect="1"/>
+            </wp:cNvGraphicFramePr>
+            <a:graphic xmlns:a="http://schemas.openxmlformats.org/drawingml/2006/main">
+              <a:graphicData uri="http://schemas.openxmlformats.org/drawingml/2006/picture">
+                <pic:pic xmlns:pic="http://schemas.openxmlformats.org/drawingml/2006/picture">
+                  <pic:nvPicPr>
+                    <pic:cNvPr id="1" name=""/>
+                    <pic:cNvPicPr/>
+                  </pic:nvPicPr>
+                  <pic:blipFill>
+                    <a:blip r:embed="rId21"/>
+                    <a:stretch>
+                      <a:fillRect/>
+                    </a:stretch>
+                  </pic:blipFill>
+                  <pic:spPr>
+                    <a:xfrm>
+                      <a:off x="0" y="0"/>
+                      <a:ext cx="5943600" cy="2457450"/>
+                    </a:xfrm>
+                    <a:prstGeom prst="rect">
+                      <a:avLst/>
+                    </a:prstGeom>
+                  </pic:spPr>
+                </pic:pic>
+              </a:graphicData>
+            </a:graphic>
+          </wp:inline>
+        </w:drawing>
+      </w:r>
+      <w:r>
+        <w:br/>
+      </w:r>
+      <w:r>
+        <w:drawing>
+          <wp:inline distT="0" distB="0" distL="0" distR="0" wp14:anchorId="25397ACF" wp14:editId="15F98740">
+            <wp:extent cx="5943600" cy="1974850"/>
+            <wp:effectExtent l="0" t="0" r="0" b="6350"/>
+            <wp:docPr id="19" name="Picture 19"/>
+            <wp:cNvGraphicFramePr>
+              <a:graphicFrameLocks xmlns:a="http://schemas.openxmlformats.org/drawingml/2006/main" noChangeAspect="1"/>
+            </wp:cNvGraphicFramePr>
+            <a:graphic xmlns:a="http://schemas.openxmlformats.org/drawingml/2006/main">
+              <a:graphicData uri="http://schemas.openxmlformats.org/drawingml/2006/picture">
+                <pic:pic xmlns:pic="http://schemas.openxmlformats.org/drawingml/2006/picture">
+                  <pic:nvPicPr>
+                    <pic:cNvPr id="1" name=""/>
+                    <pic:cNvPicPr/>
+                  </pic:nvPicPr>
+                  <pic:blipFill>
+                    <a:blip r:embed="rId22"/>
+                    <a:stretch>
+                      <a:fillRect/>
+                    </a:stretch>
+                  </pic:blipFill>
+                  <pic:spPr>
+                    <a:xfrm>
+                      <a:off x="0" y="0"/>
+                      <a:ext cx="5943600" cy="1974850"/>
+                    </a:xfrm>
+                    <a:prstGeom prst="rect">
+                      <a:avLst/>
+                    </a:prstGeom>
+                  </pic:spPr>
+                </pic:pic>
+              </a:graphicData>
+            </a:graphic>
+          </wp:inline>
+        </w:drawing>
       </w:r>
       <w:bookmarkStart w:id="0" w:name="_GoBack"/>
       <w:bookmarkEnd w:id="0"/>

</xml_diff>